<commit_message>
Se agregó diagrama de robustez CU-01 IniciarSesion y se modificó la descripción flujo alterno FA-02
</commit_message>
<xml_diff>
--- a/Documentación/CU-01_IniciarSesión/Descripción.docx
+++ b/Documentación/CU-01_IniciarSesión/Descripción.docx
@@ -47,16 +47,7 @@
               <w:jc w:val="both"/>
             </w:pPr>
             <w:r>
-              <w:t>CU-0</w:t>
-            </w:r>
-            <w:r>
-              <w:t>1</w:t>
-            </w:r>
-            <w:r>
-              <w:t xml:space="preserve"> </w:t>
-            </w:r>
-            <w:r>
-              <w:t>Iniciar sesión</w:t>
+              <w:t>CU-01 Iniciar sesión</w:t>
             </w:r>
           </w:p>
         </w:tc>
@@ -91,10 +82,7 @@
               <w:jc w:val="both"/>
             </w:pPr>
             <w:r>
-              <w:t xml:space="preserve">El caso de uso tiene como finalidad </w:t>
-            </w:r>
-            <w:r>
-              <w:t>que un actor inicie sesión en el sistema</w:t>
+              <w:t>El caso de uso tiene como finalidad que un actor inicie sesión en el sistema</w:t>
             </w:r>
           </w:p>
         </w:tc>
@@ -129,13 +117,7 @@
               <w:jc w:val="both"/>
             </w:pPr>
             <w:r>
-              <w:t>FRQ</w:t>
-            </w:r>
-            <w:r>
-              <w:t>-35</w:t>
-            </w:r>
-            <w:r>
-              <w:t>, NFRQ-03, NFRQ-08</w:t>
+              <w:t>FRQ-35, NFRQ-03, NFRQ-08</w:t>
             </w:r>
           </w:p>
         </w:tc>
@@ -170,10 +152,7 @@
               <w:jc w:val="both"/>
             </w:pPr>
             <w:r>
-              <w:t>Administrador del supermercado, paquetería</w:t>
-            </w:r>
-            <w:r>
-              <w:t>, cajero, contador</w:t>
+              <w:t>Administrador del supermercado, paquetería, cajero, contador</w:t>
             </w:r>
           </w:p>
         </w:tc>
@@ -291,16 +270,7 @@
             </w:r>
             <w:proofErr w:type="spellEnd"/>
             <w:r>
-              <w:t>” con los campos de correo y contraseña y un botón “</w:t>
-            </w:r>
-            <w:r>
-              <w:t>Iniciar sesión</w:t>
-            </w:r>
-            <w:r>
-              <w:t>”</w:t>
-            </w:r>
-            <w:r>
-              <w:t xml:space="preserve"> deshabilitado.</w:t>
+              <w:t>” con los campos de correo y contraseña y un botón “Iniciar sesión” deshabilitado.</w:t>
             </w:r>
           </w:p>
           <w:p>
@@ -313,10 +283,7 @@
               <w:jc w:val="both"/>
             </w:pPr>
             <w:r>
-              <w:t>El</w:t>
-            </w:r>
-            <w:r>
-              <w:t xml:space="preserve"> actor ingresa su correo y contraseña.</w:t>
+              <w:t>El actor ingresa su correo y contraseña.</w:t>
             </w:r>
           </w:p>
           <w:p>
@@ -355,19 +322,7 @@
               <w:jc w:val="both"/>
             </w:pPr>
             <w:r>
-              <w:t>El sistema consulta el EMPLEADO en la base de datos</w:t>
-            </w:r>
-            <w:r>
-              <w:t xml:space="preserve"> (</w:t>
-            </w:r>
-            <w:r>
-              <w:t>EX-01</w:t>
-            </w:r>
-            <w:r>
-              <w:t>)</w:t>
-            </w:r>
-            <w:r>
-              <w:t>,</w:t>
+              <w:t>El sistema consulta el EMPLEADO en la base de datos (EX-01),</w:t>
             </w:r>
           </w:p>
           <w:p>
@@ -376,16 +331,7 @@
               <w:jc w:val="both"/>
             </w:pPr>
             <w:r>
-              <w:t>descifra la contraseña y verifica que las credenciales sean correctas</w:t>
-            </w:r>
-            <w:r>
-              <w:t xml:space="preserve"> </w:t>
-            </w:r>
-            <w:r>
-              <w:t>(FA-01)</w:t>
-            </w:r>
-            <w:r>
-              <w:t>,</w:t>
+              <w:t>descifra la contraseña y verifica que las credenciales sean correctas (FA-01),</w:t>
             </w:r>
           </w:p>
           <w:p>
@@ -410,33 +356,16 @@
             </w:r>
             <w:proofErr w:type="spellEnd"/>
             <w:r>
-              <w:t>”</w:t>
-            </w:r>
-            <w:r>
-              <w:t xml:space="preserve"> y rellena los siguientes campos con la información del </w:t>
-            </w:r>
-            <w:r>
-              <w:t>EMPLEADO</w:t>
-            </w:r>
-            <w:proofErr w:type="gramStart"/>
-            <w:r>
-              <w:t>:</w:t>
-            </w:r>
-            <w:r>
-              <w:t xml:space="preserve"> ”No</w:t>
-            </w:r>
-            <w:proofErr w:type="gramEnd"/>
-            <w:r>
-              <w:t>. Empleado”, “Puesto”, “Teléfono”, “RFC”, “Correo electrónico”</w:t>
-            </w:r>
-            <w:r>
-              <w:t xml:space="preserve"> </w:t>
-            </w:r>
-            <w:r>
-              <w:t>(Inhabilitados)</w:t>
-            </w:r>
-            <w:r>
-              <w:t xml:space="preserve">. </w:t>
+              <w:t>” (FA-02)</w:t>
+            </w:r>
+          </w:p>
+          <w:p>
+            <w:pPr>
+              <w:pStyle w:val="Prrafodelista"/>
+              <w:jc w:val="both"/>
+            </w:pPr>
+            <w:r>
+              <w:t>y agrega el nombre completo del empleado en la ventana de inicio.</w:t>
             </w:r>
           </w:p>
           <w:p>
@@ -484,10 +413,7 @@
               <w:jc w:val="both"/>
             </w:pPr>
             <w:r>
-              <w:t xml:space="preserve">FA-01 </w:t>
-            </w:r>
-            <w:r>
-              <w:t>Datos inválidos</w:t>
+              <w:t>FA-01 Datos inválidos</w:t>
             </w:r>
           </w:p>
           <w:p>
@@ -500,22 +426,7 @@
               <w:jc w:val="both"/>
             </w:pPr>
             <w:r>
-              <w:t xml:space="preserve">El sistema muestra </w:t>
-            </w:r>
-            <w:r>
-              <w:t>el</w:t>
-            </w:r>
-            <w:r>
-              <w:t xml:space="preserve"> mensaje</w:t>
-            </w:r>
-            <w:r>
-              <w:t xml:space="preserve"> “Correo y/o contraseña incorrectos, verifique e inténtelo de nuevo”</w:t>
-            </w:r>
-            <w:r>
-              <w:t xml:space="preserve"> debajo del </w:t>
-            </w:r>
-            <w:r>
-              <w:t>botón “Iniciar sesión”.</w:t>
+              <w:t>El sistema muestra el mensaje “Correo y/o contraseña incorrectos, verifique e inténtelo de nuevo” debajo del botón “Iniciar sesión”.</w:t>
             </w:r>
           </w:p>
           <w:p>
@@ -529,6 +440,48 @@
             </w:pPr>
             <w:r>
               <w:t>Vuelve al flujo normal en el paso 2.</w:t>
+            </w:r>
+          </w:p>
+          <w:p>
+            <w:pPr>
+              <w:jc w:val="both"/>
+            </w:pPr>
+            <w:r>
+              <w:t>FA-02 El sistema reconoce al usuario como cajero.</w:t>
+            </w:r>
+          </w:p>
+          <w:p>
+            <w:pPr>
+              <w:pStyle w:val="Prrafodelista"/>
+              <w:numPr>
+                <w:ilvl w:val="0"/>
+                <w:numId w:val="9"/>
+              </w:numPr>
+              <w:jc w:val="both"/>
+            </w:pPr>
+            <w:r>
+              <w:t>El sistema abre la ventana “</w:t>
+            </w:r>
+            <w:proofErr w:type="spellStart"/>
+            <w:r>
+              <w:t>RegistrarVentaView</w:t>
+            </w:r>
+            <w:proofErr w:type="spellEnd"/>
+            <w:r>
+              <w:t>”.</w:t>
+            </w:r>
+          </w:p>
+          <w:p>
+            <w:pPr>
+              <w:pStyle w:val="Prrafodelista"/>
+              <w:numPr>
+                <w:ilvl w:val="0"/>
+                <w:numId w:val="9"/>
+              </w:numPr>
+              <w:jc w:val="both"/>
+            </w:pPr>
+            <w:r>
+              <w:t>Regresa al flujo normal en el último paso.</w:t>
             </w:r>
           </w:p>
         </w:tc>
@@ -584,7 +537,10 @@
               </w:numPr>
             </w:pPr>
             <w:r>
-              <w:t xml:space="preserve">El sistema muestra en pantalla la ventana </w:t>
+              <w:t xml:space="preserve">El sistema muestra la ventana </w:t>
+            </w:r>
+            <w:r>
+              <w:t>“</w:t>
             </w:r>
             <w:proofErr w:type="spellStart"/>
             <w:r>
@@ -592,13 +548,13 @@
             </w:r>
             <w:proofErr w:type="spellEnd"/>
             <w:r>
+              <w:t>”</w:t>
+            </w:r>
+            <w:r>
               <w:t xml:space="preserve"> con el mensaje “No se pudo conectar a </w:t>
             </w:r>
             <w:r>
-              <w:t xml:space="preserve">la red </w:t>
-            </w:r>
-            <w:r>
-              <w:t>del supermercado</w:t>
+              <w:t>la red del supermercado</w:t>
             </w:r>
             <w:r>
               <w:t xml:space="preserve">, </w:t>
@@ -712,13 +668,7 @@
           </w:tcPr>
           <w:p>
             <w:r>
-              <w:t xml:space="preserve">POS-01 El </w:t>
-            </w:r>
-            <w:r>
-              <w:t xml:space="preserve">sistema </w:t>
-            </w:r>
-            <w:r>
-              <w:t>deja autenticado al EMPLEADO.</w:t>
+              <w:t>POS-01 El sistema deja autenticado al EMPLEADO.</w:t>
             </w:r>
           </w:p>
           <w:p>
@@ -1283,6 +1233,95 @@
     </w:lvl>
   </w:abstractNum>
   <w:abstractNum w:abstractNumId="6" w15:restartNumberingAfterBreak="0">
+    <w:nsid w:val="556371A1"/>
+    <w:multiLevelType w:val="hybridMultilevel"/>
+    <w:tmpl w:val="4D622178"/>
+    <w:lvl w:ilvl="0" w:tplc="0409000F">
+      <w:start w:val="1"/>
+      <w:numFmt w:val="decimal"/>
+      <w:lvlText w:val="%1."/>
+      <w:lvlJc w:val="left"/>
+      <w:pPr>
+        <w:ind w:left="720" w:hanging="360"/>
+      </w:pPr>
+      <w:rPr>
+        <w:rFonts w:hint="default"/>
+      </w:rPr>
+    </w:lvl>
+    <w:lvl w:ilvl="1" w:tplc="04090019" w:tentative="1">
+      <w:start w:val="1"/>
+      <w:numFmt w:val="lowerLetter"/>
+      <w:lvlText w:val="%2."/>
+      <w:lvlJc w:val="left"/>
+      <w:pPr>
+        <w:ind w:left="1440" w:hanging="360"/>
+      </w:pPr>
+    </w:lvl>
+    <w:lvl w:ilvl="2" w:tplc="0409001B" w:tentative="1">
+      <w:start w:val="1"/>
+      <w:numFmt w:val="lowerRoman"/>
+      <w:lvlText w:val="%3."/>
+      <w:lvlJc w:val="right"/>
+      <w:pPr>
+        <w:ind w:left="2160" w:hanging="180"/>
+      </w:pPr>
+    </w:lvl>
+    <w:lvl w:ilvl="3" w:tplc="0409000F" w:tentative="1">
+      <w:start w:val="1"/>
+      <w:numFmt w:val="decimal"/>
+      <w:lvlText w:val="%4."/>
+      <w:lvlJc w:val="left"/>
+      <w:pPr>
+        <w:ind w:left="2880" w:hanging="360"/>
+      </w:pPr>
+    </w:lvl>
+    <w:lvl w:ilvl="4" w:tplc="04090019" w:tentative="1">
+      <w:start w:val="1"/>
+      <w:numFmt w:val="lowerLetter"/>
+      <w:lvlText w:val="%5."/>
+      <w:lvlJc w:val="left"/>
+      <w:pPr>
+        <w:ind w:left="3600" w:hanging="360"/>
+      </w:pPr>
+    </w:lvl>
+    <w:lvl w:ilvl="5" w:tplc="0409001B" w:tentative="1">
+      <w:start w:val="1"/>
+      <w:numFmt w:val="lowerRoman"/>
+      <w:lvlText w:val="%6."/>
+      <w:lvlJc w:val="right"/>
+      <w:pPr>
+        <w:ind w:left="4320" w:hanging="180"/>
+      </w:pPr>
+    </w:lvl>
+    <w:lvl w:ilvl="6" w:tplc="0409000F" w:tentative="1">
+      <w:start w:val="1"/>
+      <w:numFmt w:val="decimal"/>
+      <w:lvlText w:val="%7."/>
+      <w:lvlJc w:val="left"/>
+      <w:pPr>
+        <w:ind w:left="5040" w:hanging="360"/>
+      </w:pPr>
+    </w:lvl>
+    <w:lvl w:ilvl="7" w:tplc="04090019" w:tentative="1">
+      <w:start w:val="1"/>
+      <w:numFmt w:val="lowerLetter"/>
+      <w:lvlText w:val="%8."/>
+      <w:lvlJc w:val="left"/>
+      <w:pPr>
+        <w:ind w:left="5760" w:hanging="360"/>
+      </w:pPr>
+    </w:lvl>
+    <w:lvl w:ilvl="8" w:tplc="0409001B" w:tentative="1">
+      <w:start w:val="1"/>
+      <w:numFmt w:val="lowerRoman"/>
+      <w:lvlText w:val="%9."/>
+      <w:lvlJc w:val="right"/>
+      <w:pPr>
+        <w:ind w:left="6480" w:hanging="180"/>
+      </w:pPr>
+    </w:lvl>
+  </w:abstractNum>
+  <w:abstractNum w:abstractNumId="7" w15:restartNumberingAfterBreak="0">
     <w:nsid w:val="62DD0A0D"/>
     <w:multiLevelType w:val="hybridMultilevel"/>
     <w:tmpl w:val="36C6C4D2"/>
@@ -1394,7 +1433,7 @@
       </w:rPr>
     </w:lvl>
   </w:abstractNum>
-  <w:abstractNum w:abstractNumId="7" w15:restartNumberingAfterBreak="0">
+  <w:abstractNum w:abstractNumId="8" w15:restartNumberingAfterBreak="0">
     <w:nsid w:val="6AE17504"/>
     <w:multiLevelType w:val="hybridMultilevel"/>
     <w:tmpl w:val="74601E1E"/>
@@ -1484,10 +1523,10 @@
     </w:lvl>
   </w:abstractNum>
   <w:num w:numId="1" w16cid:durableId="1540433531">
-    <w:abstractNumId w:val="6"/>
+    <w:abstractNumId w:val="7"/>
   </w:num>
   <w:num w:numId="2" w16cid:durableId="1057048595">
-    <w:abstractNumId w:val="7"/>
+    <w:abstractNumId w:val="8"/>
   </w:num>
   <w:num w:numId="3" w16cid:durableId="1600135780">
     <w:abstractNumId w:val="0"/>
@@ -1506,6 +1545,9 @@
   </w:num>
   <w:num w:numId="8" w16cid:durableId="1630431516">
     <w:abstractNumId w:val="4"/>
+  </w:num>
+  <w:num w:numId="9" w16cid:durableId="2001275341">
+    <w:abstractNumId w:val="6"/>
   </w:num>
 </w:numbering>
 </file>

</xml_diff>

<commit_message>
Se modificaron las descripciones 03, 04, 05, 06, 31 para que extiendan de los CU correspondientes
</commit_message>
<xml_diff>
--- a/Documentación/CU-01_IniciarSesión/Descripción.docx
+++ b/Documentación/CU-01_IniciarSesión/Descripción.docx
@@ -29,6 +29,7 @@
                 <w:bCs/>
               </w:rPr>
             </w:pPr>
+            <w:bookmarkStart w:id="0" w:name="_Hlk178348041"/>
             <w:r>
               <w:rPr>
                 <w:b/>
@@ -270,7 +271,7 @@
             </w:r>
             <w:proofErr w:type="spellEnd"/>
             <w:r>
-              <w:t>” con los campos de correo y contraseña y un botón “Iniciar sesión” deshabilitado.</w:t>
+              <w:t>” con los campos de correo y contraseña y un botón “Entrar” deshabilitado.</w:t>
             </w:r>
           </w:p>
           <w:p>
@@ -296,7 +297,7 @@
               <w:jc w:val="both"/>
             </w:pPr>
             <w:r>
-              <w:t>El sistema habilita el botón “Iniciar sesión”.</w:t>
+              <w:t>El sistema habilita el botón “Entrar”.</w:t>
             </w:r>
           </w:p>
           <w:p>
@@ -309,7 +310,7 @@
               <w:jc w:val="both"/>
             </w:pPr>
             <w:r>
-              <w:t>El actor da clic en el botón “Iniciar sesión”.</w:t>
+              <w:t>El actor da clic en el botón “Entrar”.</w:t>
             </w:r>
           </w:p>
           <w:p>
@@ -678,6 +679,7 @@
           </w:p>
         </w:tc>
       </w:tr>
+      <w:bookmarkEnd w:id="0"/>
     </w:tbl>
     <w:p>
       <w:pPr>

</xml_diff>